<commit_message>
Modified part 1 of lab 1
</commit_message>
<xml_diff>
--- a/Labs/Lab1/Lab1Instructions_CS296N.docx
+++ b/Labs/Lab1/Lab1Instructions_CS296N.docx
@@ -10,8 +10,6 @@
           <w:szCs w:val="28"/>
         </w:rPr>
       </w:pPr>
-      <w:bookmarkStart w:id="0" w:name="_GoBack"/>
-      <w:bookmarkEnd w:id="0"/>
       <w:r>
         <w:rPr>
           <w:b/>
@@ -22,58 +20,38 @@
       </w:r>
     </w:p>
     <w:p>
-      <w:r>
-        <w:t xml:space="preserve">Download the </w:t>
-      </w:r>
-      <w:r>
-        <w:t xml:space="preserve">sample MVC web site at: </w:t>
+      <w:pPr>
+        <w:tabs>
+          <w:tab w:val="left" w:pos="720"/>
+          <w:tab w:val="right" w:pos="9360"/>
+        </w:tabs>
+        <w:ind w:left="360" w:right="720"/>
+      </w:pPr>
+      <w:r>
+        <w:t xml:space="preserve">Do the first five parts of: </w:t>
       </w:r>
       <w:hyperlink r:id="rId8" w:history="1">
         <w:r>
           <w:rPr>
             <w:rStyle w:val="Hyperlink"/>
           </w:rPr>
-          <w:t>https://code.msdn.microsoft.com/Getting-Started-with-91a65652</w:t>
+          <w:t>www.wrox.com/WileyCDA/WroxTitle/Professional-ASP-NET-MVC-5.productCd-1118794753.html</w:t>
         </w:r>
       </w:hyperlink>
       <w:r>
-        <w:t xml:space="preserve"> </w:t>
-      </w:r>
-    </w:p>
-    <w:p>
-      <w:r>
-        <w:t xml:space="preserve">Use the “Entity Framework Migrations” Update-Database command as shown in step 9 of the following page: </w:t>
-      </w:r>
-      <w:hyperlink r:id="rId9" w:history="1">
-        <w:r>
-          <w:rPr>
-            <w:rStyle w:val="Hyperlink"/>
-          </w:rPr>
-          <w:t>http://www.asp.net/mvc/overview/older-v</w:t>
-        </w:r>
-        <w:r>
-          <w:rPr>
-            <w:rStyle w:val="Hyperlink"/>
-          </w:rPr>
-          <w:t>e</w:t>
-        </w:r>
-        <w:r>
-          <w:rPr>
-            <w:rStyle w:val="Hyperlink"/>
-          </w:rPr>
-          <w:t>rsions/getting-started-with-ef-5-using-mvc-4/building-the-ef5-mvc4-chapter-downloads</w:t>
-        </w:r>
-      </w:hyperlink>
-      <w:r>
-        <w:t xml:space="preserve"> </w:t>
-      </w:r>
-    </w:p>
-    <w:p>
-      <w:r>
-        <w:t>In class, we will do several exercises with this web site. Take a screen shot at the end of each exercise. Upload a document containing all the screen shots.</w:t>
-      </w:r>
-    </w:p>
-    <w:p/>
+        <w:t xml:space="preserve">. Take a screen-shot of your web site at the end of each part to show what you did. Past the screen-shots in a document and upload it when you submit your lab </w:t>
+      </w:r>
+      <w:proofErr w:type="gramStart"/>
+      <w:r>
+        <w:t>work</w:t>
+      </w:r>
+      <w:proofErr w:type="gramEnd"/>
+      <w:r>
+        <w:t>.</w:t>
+      </w:r>
+      <w:bookmarkStart w:id="0" w:name="_GoBack"/>
+      <w:bookmarkEnd w:id="0"/>
+    </w:p>
     <w:p>
       <w:pPr>
         <w:rPr>
@@ -201,7 +179,15 @@
         <w:t xml:space="preserve"> “rich” </w:t>
       </w:r>
       <w:r>
-        <w:t xml:space="preserve">media. This could be as simple as images the user can click on, and/or various images that are displayed in response to user input. It could involve video or sound or jQuery animations, or </w:t>
+        <w:t xml:space="preserve">media. This could be as simple as images the user can click on, and/or various images that are displayed in response to user input. It could involve video or sound or </w:t>
+      </w:r>
+      <w:proofErr w:type="spellStart"/>
+      <w:r>
+        <w:t>jQuery</w:t>
+      </w:r>
+      <w:proofErr w:type="spellEnd"/>
+      <w:r>
+        <w:t xml:space="preserve"> animations, or </w:t>
       </w:r>
       <w:r>
         <w:t>some other media besides text.</w:t>
@@ -281,8 +267,78 @@
         </w:numPr>
       </w:pPr>
       <w:r>
+        <w:t>Be moderately complex- not too simple, but not too hard to build. Here are some criteria:</w:t>
+      </w:r>
+    </w:p>
+    <w:p>
+      <w:pPr>
+        <w:numPr>
+          <w:ilvl w:val="1"/>
+          <w:numId w:val="1"/>
+        </w:numPr>
+      </w:pPr>
+      <w:r>
+        <w:t xml:space="preserve">The </w:t>
+      </w:r>
+      <w:r>
+        <w:t>database should have 3 to 6 tables</w:t>
+      </w:r>
+    </w:p>
+    <w:p>
+      <w:pPr>
+        <w:numPr>
+          <w:ilvl w:val="1"/>
+          <w:numId w:val="1"/>
+        </w:numPr>
+      </w:pPr>
+      <w:r>
+        <w:t xml:space="preserve">The total number </w:t>
+      </w:r>
+      <w:r>
+        <w:t>of fields in the database</w:t>
+      </w:r>
+      <w:r>
+        <w:t xml:space="preserve"> should be between 8 and 30.</w:t>
+      </w:r>
+    </w:p>
+    <w:p>
+      <w:pPr>
+        <w:numPr>
+          <w:ilvl w:val="1"/>
+          <w:numId w:val="1"/>
+        </w:numPr>
+      </w:pPr>
+      <w:r>
+        <w:t xml:space="preserve">There should be between 8 and 12 </w:t>
+      </w:r>
+      <w:r>
+        <w:t>web pages</w:t>
+      </w:r>
+      <w:r>
+        <w:t>.</w:t>
+      </w:r>
+    </w:p>
+    <w:p>
+      <w:pPr>
+        <w:numPr>
+          <w:ilvl w:val="1"/>
+          <w:numId w:val="1"/>
+        </w:numPr>
+      </w:pPr>
+      <w:r>
         <w:lastRenderedPageBreak/>
-        <w:t>Be moderately complex- not too simple, but not too hard to build. Here are some criteria:</w:t>
+        <w:t>The web site should have some kind of navigation that appears on each page.</w:t>
+      </w:r>
+    </w:p>
+    <w:p>
+      <w:pPr>
+        <w:numPr>
+          <w:ilvl w:val="0"/>
+          <w:numId w:val="1"/>
+        </w:numPr>
+      </w:pPr>
+      <w:r>
+        <w:t>Require authentication and authorization. This means there will be a way for users to register and log in. There should be at least three levels of authorization:</w:t>
       </w:r>
     </w:p>
     <w:p>
@@ -293,10 +349,15 @@
         </w:numPr>
       </w:pPr>
       <w:r>
-        <w:t xml:space="preserve">The </w:t>
-      </w:r>
-      <w:r>
-        <w:t>database should have 3 to 6 tables</w:t>
+        <w:t xml:space="preserve">Guest- these users don’t need to log in, but will only </w:t>
+      </w:r>
+      <w:proofErr w:type="gramStart"/>
+      <w:r>
+        <w:t>be</w:t>
+      </w:r>
+      <w:proofErr w:type="gramEnd"/>
+      <w:r>
+        <w:t xml:space="preserve"> able to access a limited number of pages and/or features.</w:t>
       </w:r>
     </w:p>
     <w:p>
@@ -307,13 +368,7 @@
         </w:numPr>
       </w:pPr>
       <w:r>
-        <w:t xml:space="preserve">The total number </w:t>
-      </w:r>
-      <w:r>
-        <w:t>of fields in the database</w:t>
-      </w:r>
-      <w:r>
-        <w:t xml:space="preserve"> should be between 8 and 30.</w:t>
+        <w:t>Registered user- these users can access anything except the pages/features that are only for administrators.</w:t>
       </w:r>
     </w:p>
     <w:p>
@@ -324,148 +379,79 @@
         </w:numPr>
       </w:pPr>
       <w:r>
-        <w:t xml:space="preserve">There should be between 8 and 12 </w:t>
-      </w:r>
-      <w:r>
-        <w:t>web pages</w:t>
-      </w:r>
-      <w:r>
-        <w:t>.</w:t>
-      </w:r>
-    </w:p>
-    <w:p>
-      <w:pPr>
+        <w:t>Administrator- these users can access everything.</w:t>
+      </w:r>
+    </w:p>
+    <w:p>
+      <w:pPr>
+        <w:numPr>
+          <w:ilvl w:val="0"/>
+          <w:numId w:val="1"/>
+        </w:numPr>
+      </w:pPr>
+      <w:r>
+        <w:t>Brainstorming ideas</w:t>
+      </w:r>
+    </w:p>
+    <w:p>
+      <w:pPr>
+        <w:pStyle w:val="NormalWeb"/>
         <w:numPr>
           <w:ilvl w:val="1"/>
           <w:numId w:val="1"/>
         </w:numPr>
       </w:pPr>
       <w:r>
-        <w:t>The web site should have some kind of navigation that appears on each page.</w:t>
-      </w:r>
-    </w:p>
-    <w:p>
-      <w:pPr>
-        <w:numPr>
-          <w:ilvl w:val="0"/>
-          <w:numId w:val="1"/>
-        </w:numPr>
-      </w:pPr>
-      <w:r>
-        <w:t>Require authentication and authorization. This means there will be a way for users to register and log in. There should be at least three levels of authorization:</w:t>
-      </w:r>
-    </w:p>
-    <w:p>
-      <w:pPr>
+        <w:t xml:space="preserve">Do you have a hobby or particular interest? You could make a web site related to that. Some ideas would be to include a gallery where users could upload pictures and other users could leave comments, a forum, live text chat. </w:t>
+      </w:r>
+    </w:p>
+    <w:p>
+      <w:pPr>
+        <w:pStyle w:val="NormalWeb"/>
         <w:numPr>
           <w:ilvl w:val="1"/>
           <w:numId w:val="1"/>
         </w:numPr>
       </w:pPr>
       <w:r>
-        <w:t xml:space="preserve">Guest- these users don’t need to log in, but will only </w:t>
+        <w:t xml:space="preserve">Maybe you have seen some need at a place you have worked and could make a web site to meet that need. Some kind of project management site? An </w:t>
       </w:r>
       <w:proofErr w:type="gramStart"/>
       <w:r>
-        <w:t>be</w:t>
+        <w:t>issue tracking</w:t>
       </w:r>
       <w:proofErr w:type="gramEnd"/>
       <w:r>
-        <w:t xml:space="preserve"> able to access a limited number of pages and/or features.</w:t>
-      </w:r>
-    </w:p>
-    <w:p>
-      <w:pPr>
+        <w:t xml:space="preserve"> site? A customer </w:t>
+      </w:r>
+      <w:proofErr w:type="gramStart"/>
+      <w:r>
+        <w:t>relations</w:t>
+      </w:r>
+      <w:proofErr w:type="gramEnd"/>
+      <w:r>
+        <w:t xml:space="preserve"> site?</w:t>
+      </w:r>
+    </w:p>
+    <w:p>
+      <w:pPr>
+        <w:pStyle w:val="NormalWeb"/>
         <w:numPr>
           <w:ilvl w:val="1"/>
           <w:numId w:val="1"/>
         </w:numPr>
       </w:pPr>
       <w:r>
-        <w:t>Registered user- these users can access anything except the pages/features that are only for administrators.</w:t>
-      </w:r>
-    </w:p>
-    <w:p>
-      <w:pPr>
-        <w:numPr>
-          <w:ilvl w:val="1"/>
-          <w:numId w:val="1"/>
-        </w:numPr>
-      </w:pPr>
-      <w:r>
-        <w:t>Administrator- these users can access everything.</w:t>
-      </w:r>
-    </w:p>
-    <w:p>
-      <w:pPr>
-        <w:numPr>
-          <w:ilvl w:val="0"/>
-          <w:numId w:val="1"/>
-        </w:numPr>
-      </w:pPr>
-      <w:r>
-        <w:t>Brainstorming ideas</w:t>
-      </w:r>
-    </w:p>
-    <w:p>
-      <w:pPr>
-        <w:pStyle w:val="NormalWeb"/>
-        <w:numPr>
-          <w:ilvl w:val="1"/>
-          <w:numId w:val="1"/>
-        </w:numPr>
-      </w:pPr>
-      <w:r>
-        <w:t xml:space="preserve">Do you have a hobby or particular interest? You could make a web site related to that. Some ideas would be to include a gallery where users could upload pictures and other users could leave comments, a forum, live text chat. </w:t>
-      </w:r>
-    </w:p>
-    <w:p>
-      <w:pPr>
-        <w:pStyle w:val="NormalWeb"/>
-        <w:numPr>
-          <w:ilvl w:val="1"/>
-          <w:numId w:val="1"/>
-        </w:numPr>
-      </w:pPr>
-      <w:r>
-        <w:t xml:space="preserve">Maybe you have seen some need at a place you have worked and could make a web site to meet that need. Some kind of project management site? An </w:t>
-      </w:r>
-      <w:proofErr w:type="gramStart"/>
-      <w:r>
-        <w:t>issue tracking</w:t>
-      </w:r>
-      <w:proofErr w:type="gramEnd"/>
-      <w:r>
-        <w:t xml:space="preserve"> site? A customer </w:t>
-      </w:r>
-      <w:proofErr w:type="gramStart"/>
-      <w:r>
-        <w:t>relations</w:t>
-      </w:r>
-      <w:proofErr w:type="gramEnd"/>
-      <w:r>
-        <w:t xml:space="preserve"> site?</w:t>
-      </w:r>
-    </w:p>
-    <w:p>
-      <w:pPr>
-        <w:pStyle w:val="NormalWeb"/>
-        <w:numPr>
-          <w:ilvl w:val="1"/>
-          <w:numId w:val="1"/>
-        </w:numPr>
-      </w:pPr>
-      <w:r>
         <w:t>Is there some kind of a web site you wish that LCC had for students? Or maybe there is some web site you wish a company you do business with had?</w:t>
       </w:r>
     </w:p>
     <w:sectPr>
-      <w:headerReference w:type="even" r:id="rId10"/>
-      <w:headerReference w:type="default" r:id="rId11"/>
-      <w:footerReference w:type="even" r:id="rId12"/>
-      <w:footerReference w:type="default" r:id="rId13"/>
-      <w:headerReference w:type="first" r:id="rId14"/>
-      <w:footerReference w:type="first" r:id="rId15"/>
+      <w:headerReference w:type="even" r:id="rId9"/>
+      <w:headerReference w:type="default" r:id="rId10"/>
+      <w:footerReference w:type="even" r:id="rId11"/>
+      <w:footerReference w:type="default" r:id="rId12"/>
+      <w:headerReference w:type="first" r:id="rId13"/>
+      <w:footerReference w:type="first" r:id="rId14"/>
       <w:pgSz w:w="12240" w:h="15840"/>
       <w:pgMar w:top="1440" w:right="1440" w:bottom="1440" w:left="1440" w:header="720" w:footer="720" w:gutter="0"/>
       <w:cols w:space="720"/>
@@ -635,7 +621,7 @@
   <w:abstractNum w:abstractNumId="0">
     <w:nsid w:val="FFFFFF1D"/>
     <w:multiLevelType w:val="multilevel"/>
-    <w:tmpl w:val="5D8C4DEC"/>
+    <w:tmpl w:val="32EE2E6C"/>
     <w:lvl w:ilvl="0">
       <w:start w:val="1"/>
       <w:numFmt w:val="bullet"/>

</xml_diff>

<commit_message>
Fixed the tutorial link
</commit_message>
<xml_diff>
--- a/Labs/Lab1/Lab1Instructions_CS296N.docx
+++ b/Labs/Lab1/Lab1Instructions_CS296N.docx
@@ -28,29 +28,32 @@
         <w:ind w:left="360" w:right="720"/>
       </w:pPr>
       <w:r>
-        <w:t xml:space="preserve">Do the first five parts of: </w:t>
+        <w:t>Do the first five parts of</w:t>
+      </w:r>
+      <w:r>
+        <w:t xml:space="preserve"> </w:t>
       </w:r>
       <w:hyperlink r:id="rId8" w:history="1">
         <w:r>
           <w:rPr>
             <w:rStyle w:val="Hyperlink"/>
           </w:rPr>
-          <w:t>www.wrox.com/WileyCDA/WroxTitle/Professional-ASP-NET-MVC-5.productCd-1118794753.html</w:t>
+          <w:t>http://www.asp.net/mvc/overview/getting-started/introduction/getting-started</w:t>
         </w:r>
       </w:hyperlink>
-      <w:r>
-        <w:t xml:space="preserve">. Take a screen-shot of your web site at the end of each part to show what you did. Past the screen-shots in a document and upload it when you submit your lab </w:t>
-      </w:r>
-      <w:proofErr w:type="gramStart"/>
-      <w:r>
-        <w:t>work</w:t>
-      </w:r>
-      <w:proofErr w:type="gramEnd"/>
-      <w:r>
-        <w:t>.</w:t>
-      </w:r>
       <w:bookmarkStart w:id="0" w:name="_GoBack"/>
       <w:bookmarkEnd w:id="0"/>
+      <w:r>
+        <w:t xml:space="preserve">. Take a screen-shot of your web site at the end of each part to show what you did. Past the screen-shots in a document and upload it when you submit your lab </w:t>
+      </w:r>
+      <w:proofErr w:type="gramStart"/>
+      <w:r>
+        <w:t>work</w:t>
+      </w:r>
+      <w:proofErr w:type="gramEnd"/>
+      <w:r>
+        <w:t>.</w:t>
+      </w:r>
     </w:p>
     <w:p>
       <w:pPr>
@@ -621,7 +624,7 @@
   <w:abstractNum w:abstractNumId="0">
     <w:nsid w:val="FFFFFF1D"/>
     <w:multiLevelType w:val="multilevel"/>
-    <w:tmpl w:val="32EE2E6C"/>
+    <w:tmpl w:val="46B4C568"/>
     <w:lvl w:ilvl="0">
       <w:start w:val="1"/>
       <w:numFmt w:val="bullet"/>

</xml_diff>

<commit_message>
Added a term project requirements doc
Removed the requirements from lab 1 and added a link to the
requirements in the lab 1 instructions.
</commit_message>
<xml_diff>
--- a/Labs/Lab1/Lab1Instructions_CS296N.docx
+++ b/Labs/Lab1/Lab1Instructions_CS296N.docx
@@ -41,8 +41,6 @@
           <w:t>http://www.asp.net/mvc/overview/getting-started/introduction/getting-started</w:t>
         </w:r>
       </w:hyperlink>
-      <w:bookmarkStart w:id="0" w:name="_GoBack"/>
-      <w:bookmarkEnd w:id="0"/>
       <w:r>
         <w:t xml:space="preserve">. Take a screen-shot of your web site at the end of each part to show what you did. Past the screen-shots in a document and upload it when you submit your lab </w:t>
       </w:r>
@@ -145,316 +143,139 @@
         <w:t>m</w:t>
       </w:r>
       <w:r>
-        <w:t>eet the following requirements:</w:t>
+        <w:t xml:space="preserve">eet the </w:t>
+      </w:r>
+      <w:hyperlink r:id="rId9" w:history="1">
+        <w:r>
+          <w:rPr>
+            <w:rStyle w:val="Hyperlink"/>
+          </w:rPr>
+          <w:t>Term Project Requirements</w:t>
+        </w:r>
+      </w:hyperlink>
+    </w:p>
+    <w:p/>
+    <w:p>
+      <w:pPr>
+        <w:rPr>
+          <w:b/>
+          <w:sz w:val="28"/>
+          <w:szCs w:val="28"/>
+        </w:rPr>
+      </w:pPr>
+      <w:r>
+        <w:rPr>
+          <w:b/>
+          <w:sz w:val="28"/>
+          <w:szCs w:val="28"/>
+        </w:rPr>
+        <w:t>Brainstorming ideas</w:t>
       </w:r>
     </w:p>
     <w:p>
       <w:pPr>
+        <w:pStyle w:val="NormalWeb"/>
         <w:numPr>
           <w:ilvl w:val="0"/>
           <w:numId w:val="1"/>
         </w:numPr>
-      </w:pPr>
-      <w:r>
-        <w:t>Be interactive</w:t>
-      </w:r>
-      <w:r>
-        <w:t xml:space="preserve">. This means that it doesn’t just consist of static HTML pages with links to other pages. There should be one or more web pages that display content that is generated by software running on the server. And the content should be generated in response to input from the user. An example would be a </w:t>
-      </w:r>
-      <w:r>
-        <w:t>web page with a to-do list that gives you a different set of tasks depending on the day selected by the user.</w:t>
+        <w:rPr>
+          <w:rFonts w:asciiTheme="majorHAnsi" w:hAnsiTheme="majorHAnsi"/>
+          <w:sz w:val="24"/>
+          <w:szCs w:val="24"/>
+        </w:rPr>
+      </w:pPr>
+      <w:r>
+        <w:rPr>
+          <w:rFonts w:asciiTheme="majorHAnsi" w:hAnsiTheme="majorHAnsi"/>
+          <w:sz w:val="24"/>
+          <w:szCs w:val="24"/>
+        </w:rPr>
+        <w:t xml:space="preserve">Do you have a hobby or particular interest? You could make a web site related to that. Some ideas would be to include a gallery where users could upload pictures and other users could leave comments, a forum, live text chat. </w:t>
       </w:r>
     </w:p>
     <w:p>
       <w:pPr>
+        <w:pStyle w:val="NormalWeb"/>
         <w:numPr>
           <w:ilvl w:val="0"/>
           <w:numId w:val="1"/>
         </w:numPr>
-      </w:pPr>
-      <w:r>
-        <w:t>Include</w:t>
-      </w:r>
-      <w:r>
-        <w:t xml:space="preserve"> some kind of interactive</w:t>
-      </w:r>
-      <w:r>
-        <w:t xml:space="preserve"> “rich” </w:t>
-      </w:r>
-      <w:r>
-        <w:t xml:space="preserve">media. This could be as simple as images the user can click on, and/or various images that are displayed in response to user input. It could involve video or sound or </w:t>
-      </w:r>
-      <w:proofErr w:type="spellStart"/>
-      <w:r>
-        <w:t>jQuery</w:t>
-      </w:r>
-      <w:proofErr w:type="spellEnd"/>
-      <w:r>
-        <w:t xml:space="preserve"> animations, or </w:t>
-      </w:r>
-      <w:r>
-        <w:t>some other media besides text.</w:t>
+        <w:rPr>
+          <w:rFonts w:asciiTheme="majorHAnsi" w:hAnsiTheme="majorHAnsi"/>
+          <w:sz w:val="24"/>
+          <w:szCs w:val="24"/>
+        </w:rPr>
+      </w:pPr>
+      <w:r>
+        <w:rPr>
+          <w:rFonts w:asciiTheme="majorHAnsi" w:hAnsiTheme="majorHAnsi"/>
+          <w:sz w:val="24"/>
+          <w:szCs w:val="24"/>
+        </w:rPr>
+        <w:t xml:space="preserve">Maybe you have seen some need at a place you have worked and could make a web site to meet that need. Some kind of project management site? An </w:t>
+      </w:r>
+      <w:proofErr w:type="gramStart"/>
+      <w:r>
+        <w:rPr>
+          <w:rFonts w:asciiTheme="majorHAnsi" w:hAnsiTheme="majorHAnsi"/>
+          <w:sz w:val="24"/>
+          <w:szCs w:val="24"/>
+        </w:rPr>
+        <w:t>issue tracking</w:t>
+      </w:r>
+      <w:proofErr w:type="gramEnd"/>
+      <w:r>
+        <w:rPr>
+          <w:rFonts w:asciiTheme="majorHAnsi" w:hAnsiTheme="majorHAnsi"/>
+          <w:sz w:val="24"/>
+          <w:szCs w:val="24"/>
+        </w:rPr>
+        <w:t xml:space="preserve"> site? A customer-</w:t>
+      </w:r>
+      <w:r>
+        <w:rPr>
+          <w:rFonts w:asciiTheme="majorHAnsi" w:hAnsiTheme="majorHAnsi"/>
+          <w:sz w:val="24"/>
+          <w:szCs w:val="24"/>
+        </w:rPr>
+        <w:t>relations site?</w:t>
       </w:r>
     </w:p>
     <w:p>
       <w:pPr>
+        <w:pStyle w:val="NormalWeb"/>
         <w:numPr>
           <w:ilvl w:val="0"/>
           <w:numId w:val="1"/>
         </w:numPr>
-      </w:pPr>
-      <w:r>
-        <w:t xml:space="preserve"> </w:t>
-      </w:r>
-      <w:r>
-        <w:t>Be data-driven. This means that the content of one or more of your web pages contains content derived from information stored in a database. In addition:</w:t>
-      </w:r>
-    </w:p>
-    <w:p>
-      <w:pPr>
-        <w:numPr>
-          <w:ilvl w:val="1"/>
-          <w:numId w:val="1"/>
-        </w:numPr>
-      </w:pPr>
-      <w:r>
-        <w:t xml:space="preserve"> The content should be determined programmatically. </w:t>
-      </w:r>
-    </w:p>
-    <w:p>
-      <w:pPr>
-        <w:numPr>
-          <w:ilvl w:val="1"/>
-          <w:numId w:val="1"/>
-        </w:numPr>
-      </w:pPr>
-      <w:r>
-        <w:t>Users should be able to enter data that will be stored in the database.</w:t>
-      </w:r>
-    </w:p>
-    <w:p>
-      <w:pPr>
-        <w:numPr>
-          <w:ilvl w:val="1"/>
-          <w:numId w:val="1"/>
-        </w:numPr>
-      </w:pPr>
-      <w:r>
-        <w:t xml:space="preserve">Some of the data entered by users should be visible to other users. </w:t>
-      </w:r>
-    </w:p>
-    <w:p>
-      <w:pPr>
-        <w:numPr>
-          <w:ilvl w:val="1"/>
-          <w:numId w:val="1"/>
-        </w:numPr>
-      </w:pPr>
-      <w:r>
-        <w:t>Users should be able to do some kind of searching of the database.</w:t>
-      </w:r>
-    </w:p>
-    <w:p>
-      <w:pPr>
-        <w:ind w:left="720"/>
-      </w:pPr>
-      <w:r>
-        <w:t>An example would be a classified advertising site where users could enter items for sale and other users would be able to see those items and search for items by category.</w:t>
-      </w:r>
-    </w:p>
-    <w:p>
-      <w:pPr>
-        <w:numPr>
-          <w:ilvl w:val="0"/>
-          <w:numId w:val="1"/>
-        </w:numPr>
-      </w:pPr>
-      <w:r>
-        <w:t>Be moderately complex- not too simple, but not too hard to build. Here are some criteria:</w:t>
-      </w:r>
-    </w:p>
-    <w:p>
-      <w:pPr>
-        <w:numPr>
-          <w:ilvl w:val="1"/>
-          <w:numId w:val="1"/>
-        </w:numPr>
-      </w:pPr>
-      <w:r>
-        <w:t xml:space="preserve">The </w:t>
-      </w:r>
-      <w:r>
-        <w:t>database should have 3 to 6 tables</w:t>
-      </w:r>
-    </w:p>
-    <w:p>
-      <w:pPr>
-        <w:numPr>
-          <w:ilvl w:val="1"/>
-          <w:numId w:val="1"/>
-        </w:numPr>
-      </w:pPr>
-      <w:r>
-        <w:t xml:space="preserve">The total number </w:t>
-      </w:r>
-      <w:r>
-        <w:t>of fields in the database</w:t>
-      </w:r>
-      <w:r>
-        <w:t xml:space="preserve"> should be between 8 and 30.</w:t>
-      </w:r>
-    </w:p>
-    <w:p>
-      <w:pPr>
-        <w:numPr>
-          <w:ilvl w:val="1"/>
-          <w:numId w:val="1"/>
-        </w:numPr>
-      </w:pPr>
-      <w:r>
-        <w:t xml:space="preserve">There should be between 8 and 12 </w:t>
-      </w:r>
-      <w:r>
-        <w:t>web pages</w:t>
-      </w:r>
-      <w:r>
-        <w:t>.</w:t>
-      </w:r>
-    </w:p>
-    <w:p>
-      <w:pPr>
-        <w:numPr>
-          <w:ilvl w:val="1"/>
-          <w:numId w:val="1"/>
-        </w:numPr>
-      </w:pPr>
-      <w:r>
-        <w:lastRenderedPageBreak/>
-        <w:t>The web site should have some kind of navigation that appears on each page.</w:t>
-      </w:r>
-    </w:p>
-    <w:p>
-      <w:pPr>
-        <w:numPr>
-          <w:ilvl w:val="0"/>
-          <w:numId w:val="1"/>
-        </w:numPr>
-      </w:pPr>
-      <w:r>
-        <w:t>Require authentication and authorization. This means there will be a way for users to register and log in. There should be at least three levels of authorization:</w:t>
-      </w:r>
-    </w:p>
-    <w:p>
-      <w:pPr>
-        <w:numPr>
-          <w:ilvl w:val="1"/>
-          <w:numId w:val="1"/>
-        </w:numPr>
-      </w:pPr>
-      <w:r>
-        <w:t xml:space="preserve">Guest- these users don’t need to log in, but will only </w:t>
-      </w:r>
-      <w:proofErr w:type="gramStart"/>
-      <w:r>
-        <w:t>be</w:t>
-      </w:r>
-      <w:proofErr w:type="gramEnd"/>
-      <w:r>
-        <w:t xml:space="preserve"> able to access a limited number of pages and/or features.</w:t>
-      </w:r>
-    </w:p>
-    <w:p>
-      <w:pPr>
-        <w:numPr>
-          <w:ilvl w:val="1"/>
-          <w:numId w:val="1"/>
-        </w:numPr>
-      </w:pPr>
-      <w:r>
-        <w:t>Registered user- these users can access anything except the pages/features that are only for administrators.</w:t>
-      </w:r>
-    </w:p>
-    <w:p>
-      <w:pPr>
-        <w:numPr>
-          <w:ilvl w:val="1"/>
-          <w:numId w:val="1"/>
-        </w:numPr>
-      </w:pPr>
-      <w:r>
-        <w:t>Administrator- these users can access everything.</w:t>
-      </w:r>
-    </w:p>
-    <w:p>
-      <w:pPr>
-        <w:numPr>
-          <w:ilvl w:val="0"/>
-          <w:numId w:val="1"/>
-        </w:numPr>
-      </w:pPr>
-      <w:r>
-        <w:t>Brainstorming ideas</w:t>
-      </w:r>
-    </w:p>
-    <w:p>
-      <w:pPr>
-        <w:pStyle w:val="NormalWeb"/>
-        <w:numPr>
-          <w:ilvl w:val="1"/>
-          <w:numId w:val="1"/>
-        </w:numPr>
-      </w:pPr>
-      <w:r>
-        <w:t xml:space="preserve">Do you have a hobby or particular interest? You could make a web site related to that. Some ideas would be to include a gallery where users could upload pictures and other users could leave comments, a forum, live text chat. </w:t>
-      </w:r>
-    </w:p>
-    <w:p>
-      <w:pPr>
-        <w:pStyle w:val="NormalWeb"/>
-        <w:numPr>
-          <w:ilvl w:val="1"/>
-          <w:numId w:val="1"/>
-        </w:numPr>
-      </w:pPr>
-      <w:r>
-        <w:t xml:space="preserve">Maybe you have seen some need at a place you have worked and could make a web site to meet that need. Some kind of project management site? An </w:t>
-      </w:r>
-      <w:proofErr w:type="gramStart"/>
-      <w:r>
-        <w:t>issue tracking</w:t>
-      </w:r>
-      <w:proofErr w:type="gramEnd"/>
-      <w:r>
-        <w:t xml:space="preserve"> site? A customer </w:t>
-      </w:r>
-      <w:proofErr w:type="gramStart"/>
-      <w:r>
-        <w:t>relations</w:t>
-      </w:r>
-      <w:proofErr w:type="gramEnd"/>
-      <w:r>
-        <w:t xml:space="preserve"> site?</w:t>
-      </w:r>
-    </w:p>
-    <w:p>
-      <w:pPr>
-        <w:pStyle w:val="NormalWeb"/>
-        <w:numPr>
-          <w:ilvl w:val="1"/>
-          <w:numId w:val="1"/>
-        </w:numPr>
-      </w:pPr>
-      <w:r>
-        <w:t>Is there some kind of a web site you wish that LCC had for students? Or maybe there is some web site you wish a company you do business with had?</w:t>
+        <w:rPr>
+          <w:rFonts w:asciiTheme="majorHAnsi" w:hAnsiTheme="majorHAnsi"/>
+        </w:rPr>
+      </w:pPr>
+      <w:r>
+        <w:rPr>
+          <w:rFonts w:asciiTheme="majorHAnsi" w:hAnsiTheme="majorHAnsi"/>
+          <w:sz w:val="24"/>
+          <w:szCs w:val="24"/>
+        </w:rPr>
+        <w:t>Is there some kind of a web site you wish that LCC had for students? Or maybe there is some web site you w</w:t>
+      </w:r>
+      <w:bookmarkStart w:id="0" w:name="_GoBack"/>
+      <w:bookmarkEnd w:id="0"/>
+      <w:r>
+        <w:rPr>
+          <w:rFonts w:asciiTheme="majorHAnsi" w:hAnsiTheme="majorHAnsi"/>
+          <w:sz w:val="24"/>
+          <w:szCs w:val="24"/>
+        </w:rPr>
+        <w:t>ish a company you do business with had?</w:t>
       </w:r>
     </w:p>
     <w:sectPr>
-      <w:headerReference w:type="even" r:id="rId9"/>
-      <w:headerReference w:type="default" r:id="rId10"/>
-      <w:footerReference w:type="even" r:id="rId11"/>
-      <w:footerReference w:type="default" r:id="rId12"/>
-      <w:headerReference w:type="first" r:id="rId13"/>
-      <w:footerReference w:type="first" r:id="rId14"/>
+      <w:footerReference w:type="default" r:id="rId10"/>
+      <w:headerReference w:type="first" r:id="rId11"/>
+      <w:footerReference w:type="first" r:id="rId12"/>
       <w:pgSz w:w="12240" w:h="15840"/>
       <w:pgMar w:top="1440" w:right="1440" w:bottom="1440" w:left="1440" w:header="720" w:footer="720" w:gutter="0"/>
       <w:cols w:space="720"/>
@@ -496,16 +317,6 @@
     <w:pPr>
       <w:pStyle w:val="Footer"/>
     </w:pPr>
-  </w:p>
-</w:ftr>
-</file>
-
-<file path=word/footer2.xml><?xml version="1.0" encoding="utf-8"?>
-<w:ftr xmlns:wpc="http://schemas.microsoft.com/office/word/2010/wordprocessingCanvas" xmlns:mo="http://schemas.microsoft.com/office/mac/office/2008/main" xmlns:mc="http://schemas.openxmlformats.org/markup-compatibility/2006" xmlns:mv="urn:schemas-microsoft-com:mac:vml" xmlns:o="urn:schemas-microsoft-com:office:office" xmlns:r="http://schemas.openxmlformats.org/officeDocument/2006/relationships" xmlns:m="http://schemas.openxmlformats.org/officeDocument/2006/math" xmlns:v="urn:schemas-microsoft-com:vml" xmlns:wp14="http://schemas.microsoft.com/office/word/2010/wordprocessingDrawing" xmlns:wp="http://schemas.openxmlformats.org/drawingml/2006/wordprocessingDrawing" xmlns:w10="urn:schemas-microsoft-com:office:word" xmlns:w="http://schemas.openxmlformats.org/wordprocessingml/2006/main" xmlns:w14="http://schemas.microsoft.com/office/word/2010/wordml" xmlns:wpg="http://schemas.microsoft.com/office/word/2010/wordprocessingGroup" xmlns:wpi="http://schemas.microsoft.com/office/word/2010/wordprocessingInk" xmlns:wne="http://schemas.microsoft.com/office/word/2006/wordml" xmlns:wps="http://schemas.microsoft.com/office/word/2010/wordprocessingShape" mc:Ignorable="w14 wp14">
-  <w:p>
-    <w:pPr>
-      <w:pStyle w:val="Footer"/>
-    </w:pPr>
     <w:r>
       <w:t>Written by Brian Bird, Lane Community College</w:t>
     </w:r>
@@ -513,7 +324,7 @@
 </w:ftr>
 </file>
 
-<file path=word/footer3.xml><?xml version="1.0" encoding="utf-8"?>
+<file path=word/footer2.xml><?xml version="1.0" encoding="utf-8"?>
 <w:ftr xmlns:wpc="http://schemas.microsoft.com/office/word/2010/wordprocessingCanvas" xmlns:mo="http://schemas.microsoft.com/office/mac/office/2008/main" xmlns:mc="http://schemas.openxmlformats.org/markup-compatibility/2006" xmlns:mv="urn:schemas-microsoft-com:mac:vml" xmlns:o="urn:schemas-microsoft-com:office:office" xmlns:r="http://schemas.openxmlformats.org/officeDocument/2006/relationships" xmlns:m="http://schemas.openxmlformats.org/officeDocument/2006/math" xmlns:v="urn:schemas-microsoft-com:vml" xmlns:wp14="http://schemas.microsoft.com/office/word/2010/wordprocessingDrawing" xmlns:wp="http://schemas.openxmlformats.org/drawingml/2006/wordprocessingDrawing" xmlns:w10="urn:schemas-microsoft-com:office:word" xmlns:w="http://schemas.openxmlformats.org/wordprocessingml/2006/main" xmlns:w14="http://schemas.microsoft.com/office/word/2010/wordml" xmlns:wpg="http://schemas.microsoft.com/office/word/2010/wordprocessingGroup" xmlns:wpi="http://schemas.microsoft.com/office/word/2010/wordprocessingInk" xmlns:wne="http://schemas.microsoft.com/office/word/2006/wordml" xmlns:wps="http://schemas.microsoft.com/office/word/2010/wordprocessingShape" mc:Ignorable="w14 wp14">
   <w:p>
     <w:pPr>
@@ -557,26 +368,6 @@
 </file>
 
 <file path=word/header1.xml><?xml version="1.0" encoding="utf-8"?>
-<w:hdr xmlns:wpc="http://schemas.microsoft.com/office/word/2010/wordprocessingCanvas" xmlns:mo="http://schemas.microsoft.com/office/mac/office/2008/main" xmlns:mc="http://schemas.openxmlformats.org/markup-compatibility/2006" xmlns:mv="urn:schemas-microsoft-com:mac:vml" xmlns:o="urn:schemas-microsoft-com:office:office" xmlns:r="http://schemas.openxmlformats.org/officeDocument/2006/relationships" xmlns:m="http://schemas.openxmlformats.org/officeDocument/2006/math" xmlns:v="urn:schemas-microsoft-com:vml" xmlns:wp14="http://schemas.microsoft.com/office/word/2010/wordprocessingDrawing" xmlns:wp="http://schemas.openxmlformats.org/drawingml/2006/wordprocessingDrawing" xmlns:w10="urn:schemas-microsoft-com:office:word" xmlns:w="http://schemas.openxmlformats.org/wordprocessingml/2006/main" xmlns:w14="http://schemas.microsoft.com/office/word/2010/wordml" xmlns:wpg="http://schemas.microsoft.com/office/word/2010/wordprocessingGroup" xmlns:wpi="http://schemas.microsoft.com/office/word/2010/wordprocessingInk" xmlns:wne="http://schemas.microsoft.com/office/word/2006/wordml" xmlns:wps="http://schemas.microsoft.com/office/word/2010/wordprocessingShape" mc:Ignorable="w14 wp14">
-  <w:p>
-    <w:pPr>
-      <w:pStyle w:val="Header"/>
-    </w:pPr>
-  </w:p>
-</w:hdr>
-</file>
-
-<file path=word/header2.xml><?xml version="1.0" encoding="utf-8"?>
-<w:hdr xmlns:wpc="http://schemas.microsoft.com/office/word/2010/wordprocessingCanvas" xmlns:mo="http://schemas.microsoft.com/office/mac/office/2008/main" xmlns:mc="http://schemas.openxmlformats.org/markup-compatibility/2006" xmlns:mv="urn:schemas-microsoft-com:mac:vml" xmlns:o="urn:schemas-microsoft-com:office:office" xmlns:r="http://schemas.openxmlformats.org/officeDocument/2006/relationships" xmlns:m="http://schemas.openxmlformats.org/officeDocument/2006/math" xmlns:v="urn:schemas-microsoft-com:vml" xmlns:wp14="http://schemas.microsoft.com/office/word/2010/wordprocessingDrawing" xmlns:wp="http://schemas.openxmlformats.org/drawingml/2006/wordprocessingDrawing" xmlns:w10="urn:schemas-microsoft-com:office:word" xmlns:w="http://schemas.openxmlformats.org/wordprocessingml/2006/main" xmlns:w14="http://schemas.microsoft.com/office/word/2010/wordml" xmlns:wpg="http://schemas.microsoft.com/office/word/2010/wordprocessingGroup" xmlns:wpi="http://schemas.microsoft.com/office/word/2010/wordprocessingInk" xmlns:wne="http://schemas.microsoft.com/office/word/2006/wordml" xmlns:wps="http://schemas.microsoft.com/office/word/2010/wordprocessingShape" mc:Ignorable="w14 wp14">
-  <w:p>
-    <w:pPr>
-      <w:pStyle w:val="Header"/>
-    </w:pPr>
-  </w:p>
-</w:hdr>
-</file>
-
-<file path=word/header3.xml><?xml version="1.0" encoding="utf-8"?>
 <w:hdr xmlns:wpc="http://schemas.microsoft.com/office/word/2010/wordprocessingCanvas" xmlns:mo="http://schemas.microsoft.com/office/mac/office/2008/main" xmlns:mc="http://schemas.openxmlformats.org/markup-compatibility/2006" xmlns:mv="urn:schemas-microsoft-com:mac:vml" xmlns:o="urn:schemas-microsoft-com:office:office" xmlns:r="http://schemas.openxmlformats.org/officeDocument/2006/relationships" xmlns:m="http://schemas.openxmlformats.org/officeDocument/2006/math" xmlns:v="urn:schemas-microsoft-com:vml" xmlns:wp14="http://schemas.microsoft.com/office/word/2010/wordprocessingDrawing" xmlns:wp="http://schemas.openxmlformats.org/drawingml/2006/wordprocessingDrawing" xmlns:w10="urn:schemas-microsoft-com:office:word" xmlns:w="http://schemas.openxmlformats.org/wordprocessingml/2006/main" xmlns:w14="http://schemas.microsoft.com/office/word/2010/wordml" xmlns:wpg="http://schemas.microsoft.com/office/word/2010/wordprocessingGroup" xmlns:wpi="http://schemas.microsoft.com/office/word/2010/wordprocessingInk" xmlns:wne="http://schemas.microsoft.com/office/word/2006/wordml" xmlns:wps="http://schemas.microsoft.com/office/word/2010/wordprocessingShape" mc:Ignorable="w14 wp14">
   <w:p>
     <w:pPr>
@@ -624,7 +415,7 @@
   <w:abstractNum w:abstractNumId="0">
     <w:nsid w:val="FFFFFF1D"/>
     <w:multiLevelType w:val="multilevel"/>
-    <w:tmpl w:val="46B4C568"/>
+    <w:tmpl w:val="481CE5CC"/>
     <w:lvl w:ilvl="0">
       <w:start w:val="1"/>
       <w:numFmt w:val="bullet"/>

</xml_diff>

<commit_message>
Updated week 1 for 2017
Changes for the new term and new book.
</commit_message>
<xml_diff>
--- a/Labs/Lab1/Lab1Instructions_CS296N.docx
+++ b/Labs/Lab1/Lab1Instructions_CS296N.docx
@@ -28,21 +28,42 @@
         <w:ind w:left="360" w:right="720"/>
       </w:pPr>
       <w:r>
-        <w:t>Do the first five parts of</w:t>
+        <w:t xml:space="preserve">Create the web app described in Freeman Ch. 2 – “Your first MVC Application”. </w:t>
+      </w:r>
+      <w:r>
+        <w:t xml:space="preserve">Take a screen-shot of </w:t>
+      </w:r>
+      <w:r>
+        <w:t xml:space="preserve">each screen displayed by </w:t>
+      </w:r>
+      <w:r>
+        <w:t xml:space="preserve">your web </w:t>
+      </w:r>
+      <w:r>
+        <w:t>app</w:t>
+      </w:r>
+      <w:r>
+        <w:t xml:space="preserve"> to show what you did. Past the screen-shots in a document and upload it </w:t>
+      </w:r>
+      <w:r>
+        <w:t xml:space="preserve">to Moodle along with </w:t>
+      </w:r>
+      <w:bookmarkStart w:id="0" w:name="_GoBack"/>
+      <w:bookmarkEnd w:id="0"/>
+      <w:r>
+        <w:t>you</w:t>
+      </w:r>
+      <w:r>
+        <w:t>r</w:t>
       </w:r>
       <w:r>
         <w:t xml:space="preserve"> </w:t>
       </w:r>
-      <w:hyperlink r:id="rId8" w:history="1">
-        <w:r>
-          <w:rPr>
-            <w:rStyle w:val="Hyperlink"/>
-          </w:rPr>
-          <w:t>http://www.asp.net/mvc/overview/getting-started/introduction/getting-started</w:t>
-        </w:r>
-      </w:hyperlink>
-      <w:r>
-        <w:t xml:space="preserve">. Take a screen-shot of your web site at the end of each part to show what you did. Past the screen-shots in a document and upload it when you submit your lab </w:t>
+      <w:r>
+        <w:t>other</w:t>
+      </w:r>
+      <w:r>
+        <w:t xml:space="preserve"> lab </w:t>
       </w:r>
       <w:proofErr w:type="gramStart"/>
       <w:r>
@@ -145,7 +166,7 @@
       <w:r>
         <w:t xml:space="preserve">eet the </w:t>
       </w:r>
-      <w:hyperlink r:id="rId9" w:history="1">
+      <w:hyperlink r:id="rId8" w:history="1">
         <w:r>
           <w:rPr>
             <w:rStyle w:val="Hyperlink"/>
@@ -259,23 +280,13 @@
           <w:sz w:val="24"/>
           <w:szCs w:val="24"/>
         </w:rPr>
-        <w:t>Is there some kind of a web site you wish that LCC had for students? Or maybe there is some web site you w</w:t>
-      </w:r>
-      <w:bookmarkStart w:id="0" w:name="_GoBack"/>
-      <w:bookmarkEnd w:id="0"/>
-      <w:r>
-        <w:rPr>
-          <w:rFonts w:asciiTheme="majorHAnsi" w:hAnsiTheme="majorHAnsi"/>
-          <w:sz w:val="24"/>
-          <w:szCs w:val="24"/>
-        </w:rPr>
-        <w:t>ish a company you do business with had?</w:t>
+        <w:t>Is there some kind of a web site you wish that LCC had for students? Or maybe there is some web site you wish a company you do business with had?</w:t>
       </w:r>
     </w:p>
     <w:sectPr>
-      <w:footerReference w:type="default" r:id="rId10"/>
-      <w:headerReference w:type="first" r:id="rId11"/>
-      <w:footerReference w:type="first" r:id="rId12"/>
+      <w:footerReference w:type="default" r:id="rId9"/>
+      <w:headerReference w:type="first" r:id="rId10"/>
+      <w:footerReference w:type="first" r:id="rId11"/>
       <w:pgSz w:w="12240" w:h="15840"/>
       <w:pgMar w:top="1440" w:right="1440" w:bottom="1440" w:left="1440" w:header="720" w:footer="720" w:gutter="0"/>
       <w:cols w:space="720"/>
@@ -332,6 +343,9 @@
     </w:pPr>
     <w:r>
       <w:t>Written by Brian Bird, Lane Community College, Spring 2014</w:t>
+    </w:r>
+    <w:r>
+      <w:t>, updated Winter 2017</w:t>
     </w:r>
   </w:p>
   <w:p>
@@ -415,7 +429,7 @@
   <w:abstractNum w:abstractNumId="0">
     <w:nsid w:val="FFFFFF1D"/>
     <w:multiLevelType w:val="multilevel"/>
-    <w:tmpl w:val="481CE5CC"/>
+    <w:tmpl w:val="6478BCB0"/>
     <w:lvl w:ilvl="0">
       <w:start w:val="1"/>
       <w:numFmt w:val="bullet"/>

</xml_diff>

<commit_message>
More lab submission revisions
</commit_message>
<xml_diff>
--- a/Labs/Lab1/Lab1Instructions_CS296N.docx
+++ b/Labs/Lab1/Lab1Instructions_CS296N.docx
@@ -48,8 +48,6 @@
       <w:r>
         <w:t xml:space="preserve">to Moodle along with </w:t>
       </w:r>
-      <w:bookmarkStart w:id="0" w:name="_GoBack"/>
-      <w:bookmarkEnd w:id="0"/>
       <w:r>
         <w:t>you</w:t>
       </w:r>
@@ -92,6 +90,9 @@
       </w:r>
     </w:p>
     <w:p>
+      <w:pPr>
+        <w:spacing w:after="0"/>
+      </w:pPr>
       <w:r>
         <w:t xml:space="preserve">Write a proposal for a web site that uses ASP.NET MVC. </w:t>
       </w:r>
@@ -108,6 +109,7 @@
           <w:ilvl w:val="0"/>
           <w:numId w:val="3"/>
         </w:numPr>
+        <w:spacing w:after="0" w:line="240" w:lineRule="auto"/>
       </w:pPr>
       <w:r>
         <w:t xml:space="preserve">A </w:t>
@@ -125,6 +127,7 @@
           <w:ilvl w:val="0"/>
           <w:numId w:val="3"/>
         </w:numPr>
+        <w:spacing w:after="0" w:line="240" w:lineRule="auto"/>
       </w:pPr>
       <w:r>
         <w:t>A summary of the data you expect to store in the database. Organize this as a tentative list of tables and data fields.</w:t>
@@ -136,9 +139,10 @@
           <w:ilvl w:val="0"/>
           <w:numId w:val="3"/>
         </w:numPr>
-      </w:pPr>
-      <w:r>
-        <w:t xml:space="preserve"> A</w:t>
+        <w:spacing w:after="0" w:line="240" w:lineRule="auto"/>
+      </w:pPr>
+      <w:r>
+        <w:t>A</w:t>
       </w:r>
       <w:r>
         <w:t xml:space="preserve"> site map</w:t>
@@ -149,6 +153,12 @@
       <w:r>
         <w:t>. The site map can be done in outline form.</w:t>
       </w:r>
+    </w:p>
+    <w:p>
+      <w:pPr>
+        <w:spacing w:after="0" w:line="240" w:lineRule="auto"/>
+        <w:ind w:left="720"/>
+      </w:pPr>
     </w:p>
     <w:p>
       <w:r>
@@ -175,20 +185,20 @@
         </w:r>
       </w:hyperlink>
     </w:p>
-    <w:p/>
-    <w:p>
-      <w:pPr>
+    <w:p>
+      <w:pPr>
+        <w:spacing w:after="0"/>
         <w:rPr>
           <w:b/>
-          <w:sz w:val="28"/>
-          <w:szCs w:val="28"/>
+          <w:sz w:val="24"/>
+          <w:szCs w:val="24"/>
         </w:rPr>
       </w:pPr>
       <w:r>
         <w:rPr>
           <w:b/>
-          <w:sz w:val="28"/>
-          <w:szCs w:val="28"/>
+          <w:sz w:val="24"/>
+          <w:szCs w:val="24"/>
         </w:rPr>
         <w:t>Brainstorming ideas</w:t>
       </w:r>
@@ -200,6 +210,7 @@
           <w:ilvl w:val="0"/>
           <w:numId w:val="1"/>
         </w:numPr>
+        <w:spacing w:before="0" w:beforeAutospacing="0" w:after="0" w:afterAutospacing="0"/>
         <w:rPr>
           <w:rFonts w:asciiTheme="majorHAnsi" w:hAnsiTheme="majorHAnsi"/>
           <w:sz w:val="24"/>
@@ -281,6 +292,384 @@
           <w:szCs w:val="24"/>
         </w:rPr>
         <w:t>Is there some kind of a web site you wish that LCC had for students? Or maybe there is some web site you wish a company you do business with had?</w:t>
+      </w:r>
+    </w:p>
+    <w:p>
+      <w:pPr>
+        <w:rPr>
+          <w:rFonts w:asciiTheme="minorHAnsi" w:hAnsiTheme="minorHAnsi"/>
+          <w:b/>
+          <w:sz w:val="28"/>
+          <w:szCs w:val="28"/>
+        </w:rPr>
+      </w:pPr>
+      <w:r>
+        <w:rPr>
+          <w:rFonts w:asciiTheme="minorHAnsi" w:hAnsiTheme="minorHAnsi"/>
+          <w:b/>
+          <w:sz w:val="28"/>
+          <w:szCs w:val="28"/>
+        </w:rPr>
+        <w:t>Submission to Moodle</w:t>
+      </w:r>
+    </w:p>
+    <w:p>
+      <w:pPr>
+        <w:rPr>
+          <w:rFonts w:asciiTheme="minorHAnsi" w:hAnsiTheme="minorHAnsi"/>
+          <w:sz w:val="24"/>
+          <w:szCs w:val="24"/>
+          <w:u w:val="single"/>
+        </w:rPr>
+      </w:pPr>
+      <w:r>
+        <w:rPr>
+          <w:rFonts w:asciiTheme="minorHAnsi" w:hAnsiTheme="minorHAnsi"/>
+          <w:sz w:val="24"/>
+          <w:szCs w:val="24"/>
+          <w:u w:val="single"/>
+        </w:rPr>
+        <w:t>Beta Version</w:t>
+      </w:r>
+    </w:p>
+    <w:p>
+      <w:pPr>
+        <w:rPr>
+          <w:rFonts w:asciiTheme="minorHAnsi" w:hAnsiTheme="minorHAnsi"/>
+          <w:sz w:val="24"/>
+          <w:szCs w:val="24"/>
+        </w:rPr>
+      </w:pPr>
+      <w:r>
+        <w:rPr>
+          <w:rFonts w:asciiTheme="minorHAnsi" w:hAnsiTheme="minorHAnsi"/>
+          <w:sz w:val="24"/>
+          <w:szCs w:val="24"/>
+        </w:rPr>
+        <w:t>Upload the following to the Code Review Forum:</w:t>
+      </w:r>
+    </w:p>
+    <w:p>
+      <w:pPr>
+        <w:numPr>
+          <w:ilvl w:val="0"/>
+          <w:numId w:val="4"/>
+        </w:numPr>
+        <w:spacing w:after="0"/>
+        <w:rPr>
+          <w:rFonts w:asciiTheme="minorHAnsi" w:hAnsiTheme="minorHAnsi"/>
+          <w:sz w:val="24"/>
+          <w:szCs w:val="24"/>
+        </w:rPr>
+      </w:pPr>
+      <w:r>
+        <w:rPr>
+          <w:rFonts w:asciiTheme="minorHAnsi" w:hAnsiTheme="minorHAnsi"/>
+          <w:sz w:val="24"/>
+          <w:szCs w:val="24"/>
+        </w:rPr>
+        <w:t>A document containing screen-</w:t>
+      </w:r>
+      <w:r>
+        <w:rPr>
+          <w:rFonts w:asciiTheme="minorHAnsi" w:hAnsiTheme="minorHAnsi"/>
+          <w:sz w:val="24"/>
+          <w:szCs w:val="24"/>
+        </w:rPr>
+        <w:t xml:space="preserve">shots </w:t>
+      </w:r>
+      <w:r>
+        <w:rPr>
+          <w:rFonts w:asciiTheme="minorHAnsi" w:hAnsiTheme="minorHAnsi"/>
+          <w:sz w:val="24"/>
+          <w:szCs w:val="24"/>
+        </w:rPr>
+        <w:t>of</w:t>
+      </w:r>
+      <w:r>
+        <w:rPr>
+          <w:rFonts w:asciiTheme="minorHAnsi" w:hAnsiTheme="minorHAnsi"/>
+          <w:sz w:val="24"/>
+          <w:szCs w:val="24"/>
+        </w:rPr>
+        <w:t xml:space="preserve"> the </w:t>
+      </w:r>
+      <w:r>
+        <w:rPr>
+          <w:rFonts w:asciiTheme="minorHAnsi" w:hAnsiTheme="minorHAnsi"/>
+          <w:sz w:val="24"/>
+          <w:szCs w:val="24"/>
+        </w:rPr>
+        <w:t>web app in exercise running in your browser</w:t>
+      </w:r>
+      <w:r>
+        <w:rPr>
+          <w:rFonts w:asciiTheme="minorHAnsi" w:hAnsiTheme="minorHAnsi"/>
+          <w:sz w:val="24"/>
+          <w:szCs w:val="24"/>
+        </w:rPr>
+        <w:t>. (</w:t>
+      </w:r>
+      <w:proofErr w:type="gramStart"/>
+      <w:r>
+        <w:rPr>
+          <w:rFonts w:asciiTheme="minorHAnsi" w:hAnsiTheme="minorHAnsi"/>
+          <w:sz w:val="24"/>
+          <w:szCs w:val="24"/>
+        </w:rPr>
+        <w:t>please</w:t>
+      </w:r>
+      <w:proofErr w:type="gramEnd"/>
+      <w:r>
+        <w:rPr>
+          <w:rFonts w:asciiTheme="minorHAnsi" w:hAnsiTheme="minorHAnsi"/>
+          <w:sz w:val="24"/>
+          <w:szCs w:val="24"/>
+        </w:rPr>
+        <w:t xml:space="preserve"> use .</w:t>
+      </w:r>
+      <w:proofErr w:type="spellStart"/>
+      <w:r>
+        <w:rPr>
+          <w:rFonts w:asciiTheme="minorHAnsi" w:hAnsiTheme="minorHAnsi"/>
+          <w:sz w:val="24"/>
+          <w:szCs w:val="24"/>
+        </w:rPr>
+        <w:t>docx</w:t>
+      </w:r>
+      <w:proofErr w:type="spellEnd"/>
+      <w:r>
+        <w:rPr>
+          <w:rFonts w:asciiTheme="minorHAnsi" w:hAnsiTheme="minorHAnsi"/>
+          <w:sz w:val="24"/>
+          <w:szCs w:val="24"/>
+        </w:rPr>
+        <w:t xml:space="preserve"> </w:t>
+      </w:r>
+      <w:r>
+        <w:rPr>
+          <w:rFonts w:asciiTheme="minorHAnsi" w:hAnsiTheme="minorHAnsi"/>
+          <w:sz w:val="24"/>
+          <w:szCs w:val="24"/>
+        </w:rPr>
+        <w:t>or .</w:t>
+      </w:r>
+      <w:proofErr w:type="spellStart"/>
+      <w:r>
+        <w:rPr>
+          <w:rFonts w:asciiTheme="minorHAnsi" w:hAnsiTheme="minorHAnsi"/>
+          <w:sz w:val="24"/>
+          <w:szCs w:val="24"/>
+        </w:rPr>
+        <w:t>pdf</w:t>
+      </w:r>
+      <w:proofErr w:type="spellEnd"/>
+      <w:r>
+        <w:rPr>
+          <w:rFonts w:asciiTheme="minorHAnsi" w:hAnsiTheme="minorHAnsi"/>
+          <w:sz w:val="24"/>
+          <w:szCs w:val="24"/>
+        </w:rPr>
+        <w:t xml:space="preserve"> </w:t>
+      </w:r>
+      <w:r>
+        <w:rPr>
+          <w:rFonts w:asciiTheme="minorHAnsi" w:hAnsiTheme="minorHAnsi"/>
+          <w:sz w:val="24"/>
+          <w:szCs w:val="24"/>
+        </w:rPr>
+        <w:t>format)</w:t>
+      </w:r>
+    </w:p>
+    <w:p>
+      <w:pPr>
+        <w:numPr>
+          <w:ilvl w:val="0"/>
+          <w:numId w:val="4"/>
+        </w:numPr>
+        <w:spacing w:after="0"/>
+        <w:rPr>
+          <w:rFonts w:asciiTheme="minorHAnsi" w:hAnsiTheme="minorHAnsi"/>
+          <w:sz w:val="24"/>
+          <w:szCs w:val="24"/>
+        </w:rPr>
+      </w:pPr>
+      <w:r>
+        <w:rPr>
+          <w:rFonts w:asciiTheme="minorHAnsi" w:hAnsiTheme="minorHAnsi"/>
+          <w:sz w:val="24"/>
+          <w:szCs w:val="24"/>
+        </w:rPr>
+        <w:t>A zip file containing</w:t>
+      </w:r>
+      <w:r>
+        <w:rPr>
+          <w:rFonts w:asciiTheme="minorHAnsi" w:hAnsiTheme="minorHAnsi"/>
+          <w:sz w:val="24"/>
+          <w:szCs w:val="24"/>
+        </w:rPr>
+        <w:t xml:space="preserve"> your web app’s Visual Studio solution folder.</w:t>
+      </w:r>
+      <w:r>
+        <w:rPr>
+          <w:rFonts w:asciiTheme="minorHAnsi" w:hAnsiTheme="minorHAnsi"/>
+          <w:sz w:val="24"/>
+          <w:szCs w:val="24"/>
+        </w:rPr>
+        <w:br/>
+      </w:r>
+      <w:r>
+        <w:rPr>
+          <w:rFonts w:asciiTheme="minorHAnsi" w:hAnsiTheme="minorHAnsi"/>
+          <w:sz w:val="24"/>
+          <w:szCs w:val="24"/>
+        </w:rPr>
+        <w:t xml:space="preserve">Or, </w:t>
+      </w:r>
+      <w:proofErr w:type="gramStart"/>
+      <w:r>
+        <w:rPr>
+          <w:rFonts w:asciiTheme="minorHAnsi" w:hAnsiTheme="minorHAnsi"/>
+          <w:sz w:val="24"/>
+          <w:szCs w:val="24"/>
+        </w:rPr>
+        <w:t xml:space="preserve">a link to a repository containing your web </w:t>
+      </w:r>
+      <w:r>
+        <w:rPr>
+          <w:rFonts w:asciiTheme="minorHAnsi" w:hAnsiTheme="minorHAnsi"/>
+          <w:sz w:val="24"/>
+          <w:szCs w:val="24"/>
+        </w:rPr>
+        <w:t>app</w:t>
+      </w:r>
+      <w:bookmarkStart w:id="0" w:name="_GoBack"/>
+      <w:bookmarkEnd w:id="0"/>
+      <w:r>
+        <w:rPr>
+          <w:rFonts w:asciiTheme="minorHAnsi" w:hAnsiTheme="minorHAnsi"/>
+          <w:sz w:val="24"/>
+          <w:szCs w:val="24"/>
+        </w:rPr>
+        <w:t>’s</w:t>
+      </w:r>
+      <w:r>
+        <w:rPr>
+          <w:rFonts w:asciiTheme="minorHAnsi" w:hAnsiTheme="minorHAnsi"/>
+          <w:sz w:val="24"/>
+          <w:szCs w:val="24"/>
+        </w:rPr>
+        <w:t xml:space="preserve"> source code</w:t>
+      </w:r>
+      <w:proofErr w:type="gramEnd"/>
+      <w:r>
+        <w:rPr>
+          <w:rFonts w:asciiTheme="minorHAnsi" w:hAnsiTheme="minorHAnsi"/>
+          <w:sz w:val="24"/>
+          <w:szCs w:val="24"/>
+        </w:rPr>
+        <w:t xml:space="preserve">. You can put the link on </w:t>
+      </w:r>
+      <w:r>
+        <w:rPr>
+          <w:rFonts w:asciiTheme="minorHAnsi" w:hAnsiTheme="minorHAnsi"/>
+          <w:sz w:val="24"/>
+          <w:szCs w:val="24"/>
+        </w:rPr>
+        <w:t>the same document with the report on your tutorial exercise</w:t>
+      </w:r>
+      <w:r>
+        <w:rPr>
+          <w:rFonts w:asciiTheme="minorHAnsi" w:hAnsiTheme="minorHAnsi"/>
+          <w:sz w:val="24"/>
+          <w:szCs w:val="24"/>
+        </w:rPr>
+        <w:t>.</w:t>
+      </w:r>
+    </w:p>
+    <w:p>
+      <w:pPr>
+        <w:numPr>
+          <w:ilvl w:val="0"/>
+          <w:numId w:val="4"/>
+        </w:numPr>
+        <w:spacing w:after="0"/>
+        <w:rPr>
+          <w:rFonts w:asciiTheme="minorHAnsi" w:hAnsiTheme="minorHAnsi"/>
+          <w:sz w:val="24"/>
+          <w:szCs w:val="24"/>
+        </w:rPr>
+      </w:pPr>
+      <w:r>
+        <w:rPr>
+          <w:rFonts w:asciiTheme="minorHAnsi" w:hAnsiTheme="minorHAnsi"/>
+          <w:sz w:val="24"/>
+          <w:szCs w:val="24"/>
+        </w:rPr>
+        <w:t>A code review of your lab partner’s work. (You do this after your lab partner submits items 1 and 2 and you review them.)</w:t>
+      </w:r>
+    </w:p>
+    <w:p>
+      <w:pPr>
+        <w:rPr>
+          <w:rFonts w:asciiTheme="minorHAnsi" w:hAnsiTheme="minorHAnsi"/>
+          <w:sz w:val="24"/>
+          <w:szCs w:val="24"/>
+          <w:u w:val="single"/>
+        </w:rPr>
+      </w:pPr>
+      <w:r>
+        <w:rPr>
+          <w:rFonts w:asciiTheme="minorHAnsi" w:hAnsiTheme="minorHAnsi"/>
+          <w:sz w:val="24"/>
+          <w:szCs w:val="24"/>
+          <w:u w:val="single"/>
+        </w:rPr>
+        <w:t>Production Version</w:t>
+      </w:r>
+    </w:p>
+    <w:p>
+      <w:pPr>
+        <w:numPr>
+          <w:ilvl w:val="1"/>
+          <w:numId w:val="4"/>
+        </w:numPr>
+        <w:spacing w:after="0"/>
+        <w:rPr>
+          <w:rFonts w:asciiTheme="minorHAnsi" w:hAnsiTheme="minorHAnsi"/>
+          <w:sz w:val="24"/>
+          <w:szCs w:val="24"/>
+        </w:rPr>
+      </w:pPr>
+      <w:r>
+        <w:rPr>
+          <w:rFonts w:asciiTheme="minorHAnsi" w:hAnsiTheme="minorHAnsi"/>
+          <w:sz w:val="24"/>
+          <w:szCs w:val="24"/>
+        </w:rPr>
+        <w:t>Items 1 and 2 above, but revised as needed.</w:t>
+      </w:r>
+    </w:p>
+    <w:p>
+      <w:pPr>
+        <w:numPr>
+          <w:ilvl w:val="1"/>
+          <w:numId w:val="4"/>
+        </w:numPr>
+        <w:spacing w:after="0"/>
+        <w:rPr>
+          <w:rFonts w:asciiTheme="minorHAnsi" w:hAnsiTheme="minorHAnsi"/>
+          <w:sz w:val="24"/>
+          <w:szCs w:val="24"/>
+        </w:rPr>
+      </w:pPr>
+      <w:r>
+        <w:rPr>
+          <w:rFonts w:asciiTheme="minorHAnsi" w:hAnsiTheme="minorHAnsi"/>
+          <w:sz w:val="24"/>
+          <w:szCs w:val="24"/>
+        </w:rPr>
+        <w:t>The code review of your work (the one done by your lab partner) with the second column (“Production”) completed by you.</w:t>
       </w:r>
     </w:p>
     <w:sectPr>
@@ -429,7 +818,7 @@
   <w:abstractNum w:abstractNumId="0">
     <w:nsid w:val="FFFFFF1D"/>
     <w:multiLevelType w:val="multilevel"/>
-    <w:tmpl w:val="6478BCB0"/>
+    <w:tmpl w:val="21AC1D8E"/>
     <w:lvl w:ilvl="0">
       <w:start w:val="1"/>
       <w:numFmt w:val="bullet"/>
@@ -567,6 +956,67 @@
     </w:lvl>
   </w:abstractNum>
   <w:abstractNum w:abstractNumId="1">
+    <w:nsid w:val="00000001"/>
+    <w:multiLevelType w:val="hybridMultilevel"/>
+    <w:tmpl w:val="82C8CA90"/>
+    <w:lvl w:ilvl="0" w:tplc="0409000F">
+      <w:start w:val="1"/>
+      <w:numFmt w:val="decimal"/>
+      <w:lvlText w:val="%1."/>
+      <w:lvlJc w:val="left"/>
+      <w:pPr>
+        <w:ind w:left="360" w:hanging="360"/>
+      </w:pPr>
+    </w:lvl>
+    <w:lvl w:ilvl="1" w:tplc="0409000F">
+      <w:start w:val="1"/>
+      <w:numFmt w:val="decimal"/>
+      <w:lvlText w:val="%2."/>
+      <w:lvlJc w:val="left"/>
+      <w:pPr>
+        <w:ind w:left="720" w:hanging="360"/>
+      </w:pPr>
+      <w:rPr>
+        <w:rFonts w:hint="default"/>
+      </w:rPr>
+    </w:lvl>
+    <w:lvl w:ilvl="2" w:tplc="FFFFFFFF">
+      <w:numFmt w:val="decimal"/>
+      <w:lvlText w:val=""/>
+      <w:lvlJc w:val="left"/>
+    </w:lvl>
+    <w:lvl w:ilvl="3" w:tplc="FFFFFFFF">
+      <w:numFmt w:val="decimal"/>
+      <w:lvlText w:val=""/>
+      <w:lvlJc w:val="left"/>
+    </w:lvl>
+    <w:lvl w:ilvl="4" w:tplc="FFFFFFFF">
+      <w:numFmt w:val="decimal"/>
+      <w:lvlText w:val=""/>
+      <w:lvlJc w:val="left"/>
+    </w:lvl>
+    <w:lvl w:ilvl="5" w:tplc="FFFFFFFF">
+      <w:numFmt w:val="decimal"/>
+      <w:lvlText w:val=""/>
+      <w:lvlJc w:val="left"/>
+    </w:lvl>
+    <w:lvl w:ilvl="6" w:tplc="FFFFFFFF">
+      <w:numFmt w:val="decimal"/>
+      <w:lvlText w:val=""/>
+      <w:lvlJc w:val="left"/>
+    </w:lvl>
+    <w:lvl w:ilvl="7" w:tplc="FFFFFFFF">
+      <w:numFmt w:val="decimal"/>
+      <w:lvlText w:val=""/>
+      <w:lvlJc w:val="left"/>
+    </w:lvl>
+    <w:lvl w:ilvl="8" w:tplc="FFFFFFFF">
+      <w:numFmt w:val="decimal"/>
+      <w:lvlText w:val=""/>
+      <w:lvlJc w:val="left"/>
+    </w:lvl>
+  </w:abstractNum>
+  <w:abstractNum w:abstractNumId="2">
     <w:nsid w:val="595858D7"/>
     <w:multiLevelType w:val="hybridMultilevel"/>
     <w:tmpl w:val="FA60D374"/>
@@ -655,7 +1105,7 @@
       </w:pPr>
     </w:lvl>
   </w:abstractNum>
-  <w:abstractNum w:abstractNumId="2">
+  <w:abstractNum w:abstractNumId="3">
     <w:nsid w:val="7B0D6C3D"/>
     <w:multiLevelType w:val="hybridMultilevel"/>
     <w:tmpl w:val="8314363A"/>
@@ -742,13 +1192,16 @@
     </w:lvl>
   </w:abstractNum>
   <w:num w:numId="1">
-    <w:abstractNumId w:val="1"/>
+    <w:abstractNumId w:val="2"/>
   </w:num>
   <w:num w:numId="2">
     <w:abstractNumId w:val="0"/>
   </w:num>
   <w:num w:numId="3">
-    <w:abstractNumId w:val="2"/>
+    <w:abstractNumId w:val="3"/>
+  </w:num>
+  <w:num w:numId="4">
+    <w:abstractNumId w:val="1"/>
   </w:num>
 </w:numbering>
 </file>

</xml_diff>